<commit_message>
added content for the 'Read more' on blog posts
</commit_message>
<xml_diff>
--- a/docs/WEB DESIGN PROJECT draft content P3 blog.docx
+++ b/docs/WEB DESIGN PROJECT draft content P3 blog.docx
@@ -222,15 +222,6 @@
         <w:spacing w:before="0" w:after="0"/>
         <w:ind w:left="-76"/>
         <w:rPr>
-          <w:rFonts w:ascii="Arial" w:hAnsi="Arial" w:cs="Arial"/>
-          <w:b w:val="0"/>
-          <w:sz w:val="24"/>
-          <w:szCs w:val="24"/>
-          <w:lang w:val="en-GB"/>
-        </w:rPr>
-      </w:pPr>
-      <w:r>
-        <w:rPr>
           <w:rFonts w:asciiTheme="minorHAnsi" w:eastAsiaTheme="minorHAnsi" w:hAnsiTheme="minorHAnsi" w:cstheme="minorBidi"/>
           <w:b w:val="0"/>
           <w:kern w:val="0"/>
@@ -238,6 +229,16 @@
           <w:szCs w:val="22"/>
           <w:lang w:val="en-GB"/>
         </w:rPr>
+      </w:pPr>
+      <w:r>
+        <w:rPr>
+          <w:rFonts w:asciiTheme="minorHAnsi" w:eastAsiaTheme="minorHAnsi" w:hAnsiTheme="minorHAnsi" w:cstheme="minorBidi"/>
+          <w:b w:val="0"/>
+          <w:kern w:val="0"/>
+          <w:sz w:val="22"/>
+          <w:szCs w:val="22"/>
+          <w:lang w:val="en-GB"/>
+        </w:rPr>
         <w:t>This has been a significant week at Aurora Ireland's launch site in Boa Vista, Brazil. Key team members from Dublin headquarters made their way to the eqautorial location and were in attendance with the Brazilian Ministry of Defence to witness the 1st test launch of IRL1. It's the culmination of more than 2 years of hard work...</w:t>
       </w:r>
       <w:r>
@@ -250,140 +251,115 @@
         </w:rPr>
         <w:t xml:space="preserve"> </w:t>
       </w:r>
-    </w:p>
-    <w:p>
-      <w:pPr>
-        <w:jc w:val="center"/>
-        <w:rPr>
-          <w:rFonts w:ascii="Arial" w:eastAsia="Times New Roman" w:hAnsi="Arial" w:cs="Arial"/>
-          <w:b/>
+      <w:r>
+        <w:rPr>
+          <w:rFonts w:asciiTheme="minorHAnsi" w:eastAsiaTheme="minorHAnsi" w:hAnsiTheme="minorHAnsi" w:cstheme="minorBidi"/>
+          <w:kern w:val="0"/>
+          <w:sz w:val="22"/>
+          <w:szCs w:val="22"/>
+          <w:lang w:val="en-GB"/>
+        </w:rPr>
+        <w:br/>
+      </w:r>
+      <w:r>
+        <w:rPr>
+          <w:rFonts w:asciiTheme="minorHAnsi" w:eastAsiaTheme="minorHAnsi" w:hAnsiTheme="minorHAnsi" w:cstheme="minorBidi"/>
+          <w:kern w:val="0"/>
+          <w:sz w:val="22"/>
+          <w:szCs w:val="22"/>
+          <w:lang w:val="en-GB"/>
+        </w:rPr>
+        <w:br/>
+      </w:r>
+      <w:r>
+        <w:rPr>
+          <w:rFonts w:asciiTheme="minorHAnsi" w:eastAsiaTheme="minorHAnsi" w:hAnsiTheme="minorHAnsi" w:cstheme="minorBidi"/>
+          <w:b w:val="0"/>
+          <w:kern w:val="0"/>
+          <w:sz w:val="22"/>
+          <w:szCs w:val="22"/>
+          <w:lang w:val="en-GB"/>
+        </w:rPr>
+        <w:t>Eyes from both sides of the Atlantic were trained on the test location at the AEB campus which also houses research and development facilities. This is where the IRL1 rocket was built and we are delighted to report a highly successful test mission! Keep an eye on twitter for further updates.</w:t>
+      </w:r>
+    </w:p>
+    <w:p>
+      <w:pPr>
+        <w:pStyle w:val="SectionHeading"/>
+        <w:spacing w:before="0" w:after="0"/>
+        <w:ind w:left="-76"/>
+        <w:rPr>
+          <w:rFonts w:asciiTheme="minorHAnsi" w:eastAsiaTheme="minorHAnsi" w:hAnsiTheme="minorHAnsi" w:cstheme="minorBidi"/>
+          <w:kern w:val="0"/>
+          <w:sz w:val="22"/>
+          <w:szCs w:val="22"/>
+          <w:lang w:val="en-GB"/>
+        </w:rPr>
+      </w:pPr>
+      <w:r>
+        <w:rPr>
+          <w:rFonts w:asciiTheme="minorHAnsi" w:eastAsiaTheme="minorHAnsi" w:hAnsiTheme="minorHAnsi" w:cstheme="minorBidi"/>
+          <w:b w:val="0"/>
+          <w:kern w:val="0"/>
+          <w:sz w:val="22"/>
+          <w:szCs w:val="22"/>
+          <w:lang w:val="en-GB"/>
+        </w:rPr>
+        <w:t>All systems go!</w:t>
+      </w:r>
+      <w:r>
+        <w:rPr>
+          <w:rFonts w:ascii="Arial" w:hAnsi="Arial" w:cs="Arial"/>
+          <w:sz w:val="24"/>
+          <w:szCs w:val="24"/>
+        </w:rPr>
+        <w:br/>
+      </w:r>
+      <w:r>
+        <w:rPr>
+          <w:rFonts w:ascii="Arial" w:hAnsi="Arial" w:cs="Arial"/>
           <w:bCs/>
-          <w:kern w:val="28"/>
-        </w:rPr>
-      </w:pPr>
-      <w:r>
-        <w:rPr>
-          <w:rFonts w:ascii="Arial" w:eastAsia="Times New Roman" w:hAnsi="Arial" w:cs="Arial"/>
-          <w:b/>
-          <w:kern w:val="28"/>
-          <w:sz w:val="24"/>
-          <w:szCs w:val="24"/>
         </w:rPr>
         <w:br/>
       </w:r>
       <w:r>
         <w:rPr>
-          <w:rFonts w:ascii="Arial" w:eastAsia="Times New Roman" w:hAnsi="Arial" w:cs="Arial"/>
-          <w:b/>
+          <w:rFonts w:ascii="Arial" w:hAnsi="Arial" w:cs="Arial"/>
           <w:bCs/>
-          <w:kern w:val="28"/>
         </w:rPr>
         <w:br/>
       </w:r>
       <w:r>
         <w:rPr>
-          <w:rFonts w:ascii="Arial" w:eastAsia="Times New Roman" w:hAnsi="Arial" w:cs="Arial"/>
-          <w:b/>
+          <w:rFonts w:ascii="Arial" w:hAnsi="Arial" w:cs="Arial"/>
           <w:bCs/>
-          <w:kern w:val="28"/>
         </w:rPr>
         <w:br/>
       </w:r>
       <w:r>
         <w:rPr>
-          <w:rFonts w:ascii="Arial" w:eastAsia="Times New Roman" w:hAnsi="Arial" w:cs="Arial"/>
-          <w:b/>
+          <w:rFonts w:ascii="Arial" w:hAnsi="Arial" w:cs="Arial"/>
           <w:bCs/>
-          <w:kern w:val="28"/>
         </w:rPr>
         <w:br/>
       </w:r>
       <w:r>
         <w:rPr>
-          <w:rFonts w:ascii="Arial" w:eastAsia="Times New Roman" w:hAnsi="Arial" w:cs="Arial"/>
-          <w:b/>
+          <w:rFonts w:ascii="Arial" w:hAnsi="Arial" w:cs="Arial"/>
           <w:bCs/>
-          <w:kern w:val="28"/>
         </w:rPr>
         <w:br/>
       </w:r>
       <w:r>
         <w:rPr>
-          <w:rFonts w:ascii="Arial" w:eastAsia="Times New Roman" w:hAnsi="Arial" w:cs="Arial"/>
-          <w:b/>
+          <w:rFonts w:ascii="Arial" w:hAnsi="Arial" w:cs="Arial"/>
           <w:bCs/>
-          <w:kern w:val="28"/>
         </w:rPr>
         <w:br/>
       </w:r>
-      <w:r>
-        <w:rPr>
-          <w:rFonts w:ascii="Arial" w:eastAsia="Times New Roman" w:hAnsi="Arial" w:cs="Arial"/>
-          <w:b/>
-          <w:bCs/>
-          <w:kern w:val="28"/>
-        </w:rPr>
-        <w:br/>
-      </w:r>
-    </w:p>
-    <w:p>
-      <w:pPr>
-        <w:jc w:val="center"/>
-        <w:rPr>
-          <w:rFonts w:ascii="Arial" w:eastAsia="Times New Roman" w:hAnsi="Arial" w:cs="Arial"/>
-          <w:b/>
-          <w:bCs/>
-          <w:kern w:val="28"/>
-        </w:rPr>
-      </w:pPr>
-    </w:p>
-    <w:p>
-      <w:pPr>
-        <w:jc w:val="center"/>
-        <w:rPr>
-          <w:rFonts w:ascii="Arial" w:eastAsia="Times New Roman" w:hAnsi="Arial" w:cs="Arial"/>
-          <w:b/>
-          <w:bCs/>
-          <w:kern w:val="28"/>
-        </w:rPr>
-      </w:pPr>
-    </w:p>
-    <w:p>
-      <w:pPr>
-        <w:jc w:val="center"/>
-        <w:rPr>
-          <w:rFonts w:ascii="Arial" w:eastAsia="Times New Roman" w:hAnsi="Arial" w:cs="Arial"/>
-          <w:b/>
-          <w:bCs/>
-          <w:kern w:val="28"/>
-        </w:rPr>
-      </w:pPr>
-    </w:p>
-    <w:p>
-      <w:pPr>
-        <w:jc w:val="center"/>
-        <w:rPr>
-          <w:rFonts w:ascii="Arial" w:eastAsia="Times New Roman" w:hAnsi="Arial" w:cs="Arial"/>
-          <w:b/>
-          <w:bCs/>
-          <w:kern w:val="28"/>
-        </w:rPr>
-      </w:pPr>
-    </w:p>
-    <w:p>
-      <w:pPr>
-        <w:jc w:val="center"/>
-        <w:rPr>
-          <w:rFonts w:ascii="Arial" w:eastAsia="Times New Roman" w:hAnsi="Arial" w:cs="Arial"/>
-          <w:b/>
-          <w:bCs/>
-          <w:kern w:val="28"/>
-        </w:rPr>
-      </w:pPr>
-    </w:p>
-    <w:p>
-      <w:pPr>
-        <w:jc w:val="center"/>
+    </w:p>
+    <w:p>
+      <w:pPr>
         <w:rPr>
           <w:rFonts w:ascii="Arial" w:eastAsia="Times New Roman" w:hAnsi="Arial" w:cs="Arial"/>
           <w:b/>
@@ -482,22 +458,53 @@
         <w:jc w:val="center"/>
       </w:pPr>
       <w:r>
-        <w:t>For those who might be interested (and you should be!) here's a piece of actual rocket science. The combustion tap-off cycle is an efficient method we have implemented in our IRL1 rocket, currently undergoing extensive tests. More </w:t>
+        <w:t xml:space="preserve">For those who might be interested (and you should be!) here's a piece of actual rocket science. The combustion tap-off cycle is an efficient method we have implemented in our IRL1 rocket, currently </w:t>
+      </w:r>
+      <w:r>
+        <w:t xml:space="preserve">undergoing </w:t>
+      </w:r>
+      <w:r>
+        <w:t>extensive tests. More </w:t>
+      </w:r>
+      <w:r>
+        <w:t>det</w:t>
+      </w:r>
+      <w:r>
+        <w:t>a</w:t>
+      </w:r>
+      <w:r>
+        <w:t>ils</w:t>
+      </w:r>
+      <w:r>
+        <w:t>...</w:t>
+      </w:r>
+      <w:bookmarkStart w:id="0" w:name="_GoBack"/>
+      <w:bookmarkEnd w:id="0"/>
+      <w:r>
+        <w:br/>
+        <w:t xml:space="preserve">can be found at this highly informative </w:t>
       </w:r>
       <w:hyperlink r:id="rId7" w:history="1">
         <w:r>
           <w:rPr>
             <w:rStyle w:val="Hyperlink"/>
           </w:rPr>
-          <w:t>details</w:t>
+          <w:t>wiki page</w:t>
         </w:r>
       </w:hyperlink>
       <w:r>
-        <w:t>...</w:t>
-      </w:r>
-      <w:r>
-        <w:br/>
-      </w:r>
+        <w:t xml:space="preserve">, but we’ll lay out the basics – this methodology has been successful at NASA and other major space players. We need say no more. </w:t>
+      </w:r>
+    </w:p>
+    <w:p>
+      <w:pPr>
+        <w:jc w:val="center"/>
+      </w:pPr>
+    </w:p>
+    <w:p>
+      <w:pPr>
+        <w:jc w:val="center"/>
+      </w:pPr>
     </w:p>
     <w:p/>
     <w:p>
@@ -572,25 +579,23 @@
         <w:jc w:val="center"/>
       </w:pPr>
       <w:r>
-        <w:t>{</w:t>
-      </w:r>
-      <w:bookmarkStart w:id="0" w:name="_GoBack"/>
-      <w:bookmarkEnd w:id="0"/>
-      <w:r>
-        <w:t>Link to embedded video}</w:t>
-      </w:r>
-    </w:p>
-    <w:p>
-      <w:r>
-        <w:tab/>
-      </w:r>
-    </w:p>
-    <w:p>
-      <w:pPr>
-        <w:jc w:val="center"/>
-      </w:pPr>
+        <w:t>{Link to embedded video}</w:t>
+      </w:r>
       <w:r>
         <w:br/>
+      </w:r>
+      <w:r>
+        <w:br/>
+        <w:t xml:space="preserve">This really nice video illustrates excellently </w:t>
+      </w:r>
+      <w:r>
+        <w:t xml:space="preserve">how Aurora Ireland will operate when we reach the end of our current development flightmap and will be ready to send passengers into orbit. Credit to </w:t>
+      </w:r>
+      <w:r>
+        <w:t>JAM Webdev</w:t>
+      </w:r>
+      <w:r>
+        <w:t>, nice work!</w:t>
       </w:r>
       <w:r>
         <w:br/>
@@ -1126,6 +1131,7 @@
   <w:style w:type="character" w:default="1" w:styleId="DefaultParagraphFont">
     <w:name w:val="Default Paragraph Font"/>
     <w:uiPriority w:val="1"/>
+    <w:semiHidden/>
     <w:unhideWhenUsed/>
   </w:style>
   <w:style w:type="table" w:default="1" w:styleId="TableNormal">
@@ -1202,6 +1208,18 @@
     <w:rPr>
       <w:color w:val="2B579A"/>
       <w:shd w:val="clear" w:color="auto" w:fill="E6E6E6"/>
+    </w:rPr>
+  </w:style>
+  <w:style w:type="character" w:styleId="FollowedHyperlink">
+    <w:name w:val="FollowedHyperlink"/>
+    <w:basedOn w:val="DefaultParagraphFont"/>
+    <w:uiPriority w:val="99"/>
+    <w:semiHidden/>
+    <w:unhideWhenUsed/>
+    <w:rsid w:val="008674A5"/>
+    <w:rPr>
+      <w:color w:val="954F72" w:themeColor="followedHyperlink"/>
+      <w:u w:val="single"/>
     </w:rPr>
   </w:style>
 </w:styles>

</xml_diff>